<commit_message>
change spacing and fonts to match DS resume
</commit_message>
<xml_diff>
--- a/NicholasVadivelu_SWEResume.docx
+++ b/NicholasVadivelu_SWEResume.docx
@@ -1,6 +1,6 @@
 
 <file path=word/document.xml><?xml version="1.0" encoding="utf-8"?>
-<w:document xmlns:wpc="http://schemas.microsoft.com/office/word/2010/wordprocessingCanvas" xmlns:cx="http://schemas.microsoft.com/office/drawing/2014/chartex" xmlns:cx1="http://schemas.microsoft.com/office/drawing/2015/9/8/chartex" xmlns:cx2="http://schemas.microsoft.com/office/drawing/2015/10/21/chartex" xmlns:cx3="http://schemas.microsoft.com/office/drawing/2016/5/9/chartex" xmlns:cx4="http://schemas.microsoft.com/office/drawing/2016/5/10/chartex" xmlns:cx5="http://schemas.microsoft.com/office/drawing/2016/5/11/chartex" xmlns:cx6="http://schemas.microsoft.com/office/drawing/2016/5/12/chartex" xmlns:cx7="http://schemas.microsoft.com/office/drawing/2016/5/13/chartex" xmlns:cx8="http://schemas.microsoft.com/office/drawing/2016/5/14/chartex" xmlns:mc="http://schemas.openxmlformats.org/markup-compatibility/2006" xmlns:aink="http://schemas.microsoft.com/office/drawing/2016/ink" xmlns:am3d="http://schemas.microsoft.com/office/drawing/2017/model3d" xmlns:o="urn:schemas-microsoft-com:office:office" xmlns:r="http://schemas.openxmlformats.org/officeDocument/2006/relationships" xmlns:m="http://schemas.openxmlformats.org/officeDocument/2006/math" xmlns:v="urn:schemas-microsoft-com:vml" xmlns:wp14="http://schemas.microsoft.com/office/word/2010/wordprocessingDrawing" xmlns:wp="http://schemas.openxmlformats.org/drawingml/2006/wordprocessingDrawing" xmlns:w10="urn:schemas-microsoft-com:office:word" xmlns:w="http://schemas.openxmlformats.org/wordprocessingml/2006/main" xmlns:w14="http://schemas.microsoft.com/office/word/2010/wordml" xmlns:w15="http://schemas.microsoft.com/office/word/2012/wordml" xmlns:w16cid="http://schemas.microsoft.com/office/word/2016/wordml/cid" xmlns:w16se="http://schemas.microsoft.com/office/word/2015/wordml/symex" xmlns:wpg="http://schemas.microsoft.com/office/word/2010/wordprocessingGroup" xmlns:wpi="http://schemas.microsoft.com/office/word/2010/wordprocessingInk" xmlns:wne="http://schemas.microsoft.com/office/word/2006/wordml" xmlns:wps="http://schemas.microsoft.com/office/word/2010/wordprocessingShape" mc:Ignorable="w14 w15 w16se w16cid wp14">
+<w:document xmlns:wpc="http://schemas.microsoft.com/office/word/2010/wordprocessingCanvas" xmlns:cx="http://schemas.microsoft.com/office/drawing/2014/chartex" xmlns:cx1="http://schemas.microsoft.com/office/drawing/2015/9/8/chartex" xmlns:cx2="http://schemas.microsoft.com/office/drawing/2015/10/21/chartex" xmlns:cx3="http://schemas.microsoft.com/office/drawing/2016/5/9/chartex" xmlns:cx4="http://schemas.microsoft.com/office/drawing/2016/5/10/chartex" xmlns:cx5="http://schemas.microsoft.com/office/drawing/2016/5/11/chartex" xmlns:cx6="http://schemas.microsoft.com/office/drawing/2016/5/12/chartex" xmlns:cx7="http://schemas.microsoft.com/office/drawing/2016/5/13/chartex" xmlns:cx8="http://schemas.microsoft.com/office/drawing/2016/5/14/chartex" xmlns:mc="http://schemas.openxmlformats.org/markup-compatibility/2006" xmlns:aink="http://schemas.microsoft.com/office/drawing/2016/ink" xmlns:am3d="http://schemas.microsoft.com/office/drawing/2017/model3d" xmlns:o="urn:schemas-microsoft-com:office:office" xmlns:r="http://schemas.openxmlformats.org/officeDocument/2006/relationships" xmlns:m="http://schemas.openxmlformats.org/officeDocument/2006/math" xmlns:v="urn:schemas-microsoft-com:vml" xmlns:wp14="http://schemas.microsoft.com/office/word/2010/wordprocessingDrawing" xmlns:wp="http://schemas.openxmlformats.org/drawingml/2006/wordprocessingDrawing" xmlns:w10="urn:schemas-microsoft-com:office:word" xmlns:w="http://schemas.openxmlformats.org/wordprocessingml/2006/main" xmlns:w14="http://schemas.microsoft.com/office/word/2010/wordml" xmlns:w15="http://schemas.microsoft.com/office/word/2012/wordml" xmlns:w16cex="http://schemas.microsoft.com/office/word/2018/wordml/cex" xmlns:w16cid="http://schemas.microsoft.com/office/word/2016/wordml/cid" xmlns:w16="http://schemas.microsoft.com/office/word/2018/wordml" xmlns:w16se="http://schemas.microsoft.com/office/word/2015/wordml/symex" xmlns:wpg="http://schemas.microsoft.com/office/word/2010/wordprocessingGroup" xmlns:wpi="http://schemas.microsoft.com/office/word/2010/wordprocessingInk" xmlns:wne="http://schemas.microsoft.com/office/word/2006/wordml" xmlns:wps="http://schemas.microsoft.com/office/word/2010/wordprocessingShape" mc:Ignorable="w14 w15 w16se w16cid w16 w16cex wp14">
   <w:body>
     <w:tbl>
       <w:tblPr>
@@ -32,8 +32,8 @@
               <w:rPr>
                 <w:b/>
                 <w:bCs/>
-                <w:sz w:val="10"/>
-                <w:szCs w:val="10"/>
+                <w:sz w:val="6"/>
+                <w:szCs w:val="6"/>
               </w:rPr>
             </w:pPr>
             <w:r>
@@ -151,6 +151,7 @@
           </w:tcPr>
           <w:p>
             <w:pPr>
+              <w:spacing w:line="276" w:lineRule="auto"/>
               <w:rPr>
                 <w:sz w:val="24"/>
                 <w:szCs w:val="24"/>
@@ -175,7 +176,7 @@
               <w:tabs>
                 <w:tab w:val="right" w:pos="9555"/>
               </w:tabs>
-              <w:spacing w:after="80"/>
+              <w:spacing w:after="40" w:line="276" w:lineRule="auto"/>
               <w:rPr>
                 <w:i/>
                 <w:iCs/>
@@ -187,24 +188,17 @@
               <w:rPr>
                 <w:b/>
                 <w:bCs/>
-                <w:sz w:val="28"/>
-                <w:szCs w:val="28"/>
+                <w:sz w:val="24"/>
+                <w:szCs w:val="24"/>
               </w:rPr>
               <w:t>NVIDIA</w:t>
             </w:r>
             <w:r>
               <w:rPr>
-                <w:sz w:val="28"/>
-                <w:szCs w:val="28"/>
-              </w:rPr>
-              <w:t xml:space="preserve"> · </w:t>
-            </w:r>
-            <w:r>
-              <w:rPr>
-                <w:sz w:val="28"/>
-                <w:szCs w:val="28"/>
-              </w:rPr>
-              <w:t>Performance Software Engineering Intern</w:t>
+                <w:sz w:val="24"/>
+                <w:szCs w:val="24"/>
+              </w:rPr>
+              <w:t xml:space="preserve"> · Performance Software Engineering Intern</w:t>
             </w:r>
             <w:r>
               <w:rPr>
@@ -248,58 +242,74 @@
                 <w:ilvl w:val="0"/>
                 <w:numId w:val="4"/>
               </w:numPr>
-              <w:spacing w:after="80"/>
+              <w:spacing w:after="80" w:line="276" w:lineRule="auto"/>
               <w:contextualSpacing w:val="0"/>
+              <w:rPr>
+                <w:sz w:val="21"/>
+                <w:szCs w:val="21"/>
+              </w:rPr>
             </w:pPr>
             <w:r>
-              <w:t xml:space="preserve">Optimizing sparse </w:t>
-            </w:r>
-            <w:r>
-              <w:rPr>
-                <w:b/>
-                <w:bCs/>
-              </w:rPr>
-              <w:t>BERT</w:t>
-            </w:r>
-            <w:r>
-              <w:t xml:space="preserve"> inference performance for </w:t>
+              <w:rPr>
+                <w:sz w:val="21"/>
+                <w:szCs w:val="21"/>
+              </w:rPr>
+              <w:t xml:space="preserve">Optimizing sparse BERT inference performance for </w:t>
             </w:r>
             <w:proofErr w:type="spellStart"/>
             <w:r>
               <w:rPr>
                 <w:b/>
                 <w:bCs/>
+                <w:sz w:val="21"/>
+                <w:szCs w:val="21"/>
               </w:rPr>
               <w:t>TensorRT</w:t>
             </w:r>
             <w:proofErr w:type="spellEnd"/>
             <w:r>
+              <w:rPr>
+                <w:sz w:val="21"/>
+                <w:szCs w:val="21"/>
+              </w:rPr>
               <w:t xml:space="preserve"> in </w:t>
             </w:r>
             <w:r>
               <w:rPr>
                 <w:b/>
                 <w:bCs/>
+                <w:sz w:val="21"/>
+                <w:szCs w:val="21"/>
               </w:rPr>
               <w:t>C++</w:t>
             </w:r>
             <w:r>
+              <w:rPr>
+                <w:sz w:val="21"/>
+                <w:szCs w:val="21"/>
+              </w:rPr>
               <w:t xml:space="preserve">, enabling a potential </w:t>
             </w:r>
             <w:r>
               <w:rPr>
                 <w:b/>
                 <w:bCs/>
+                <w:sz w:val="21"/>
+                <w:szCs w:val="21"/>
               </w:rPr>
               <w:t>50% reduction</w:t>
             </w:r>
             <w:r>
+              <w:rPr>
+                <w:sz w:val="21"/>
+                <w:szCs w:val="21"/>
+              </w:rPr>
               <w:t xml:space="preserve"> in inference time, memory usage, and power usage for customers</w:t>
             </w:r>
           </w:p>
           <w:p>
             <w:pPr>
-              <w:spacing w:after="120"/>
+              <w:spacing w:after="120" w:line="276" w:lineRule="auto"/>
               <w:rPr>
                 <w:sz w:val="2"/>
                 <w:szCs w:val="2"/>
@@ -311,7 +321,7 @@
               <w:tabs>
                 <w:tab w:val="right" w:pos="9555"/>
               </w:tabs>
-              <w:spacing w:after="80"/>
+              <w:spacing w:after="40" w:line="276" w:lineRule="auto"/>
               <w:rPr>
                 <w:sz w:val="28"/>
                 <w:szCs w:val="28"/>
@@ -321,31 +331,17 @@
               <w:rPr>
                 <w:b/>
                 <w:bCs/>
-                <w:sz w:val="28"/>
-                <w:szCs w:val="28"/>
+                <w:sz w:val="24"/>
+                <w:szCs w:val="24"/>
               </w:rPr>
               <w:t xml:space="preserve">Google Brain </w:t>
             </w:r>
             <w:r>
               <w:rPr>
-                <w:sz w:val="28"/>
-                <w:szCs w:val="28"/>
-              </w:rPr>
-              <w:t xml:space="preserve">· </w:t>
-            </w:r>
-            <w:r>
-              <w:rPr>
-                <w:sz w:val="28"/>
-                <w:szCs w:val="28"/>
-              </w:rPr>
-              <w:t>Software Engineering</w:t>
-            </w:r>
-            <w:r>
-              <w:rPr>
-                <w:sz w:val="28"/>
-                <w:szCs w:val="28"/>
-              </w:rPr>
-              <w:t xml:space="preserve"> Intern</w:t>
+                <w:sz w:val="24"/>
+                <w:szCs w:val="24"/>
+              </w:rPr>
+              <w:t>· Software Engineering Intern</w:t>
             </w:r>
             <w:r>
               <w:rPr>
@@ -371,55 +367,113 @@
                 <w:ilvl w:val="0"/>
                 <w:numId w:val="4"/>
               </w:numPr>
-              <w:spacing w:after="80"/>
+              <w:spacing w:after="80" w:line="276" w:lineRule="auto"/>
               <w:contextualSpacing w:val="0"/>
+              <w:rPr>
+                <w:sz w:val="21"/>
+                <w:szCs w:val="21"/>
+              </w:rPr>
             </w:pPr>
             <w:r>
+              <w:rPr>
+                <w:sz w:val="21"/>
+                <w:szCs w:val="21"/>
+              </w:rPr>
               <w:t xml:space="preserve">Unlocked K-FAC for </w:t>
             </w:r>
             <w:r>
               <w:rPr>
                 <w:b/>
                 <w:bCs/>
+                <w:sz w:val="21"/>
+                <w:szCs w:val="21"/>
               </w:rPr>
               <w:t>over 370,000 users</w:t>
             </w:r>
             <w:r>
+              <w:rPr>
+                <w:sz w:val="21"/>
+                <w:szCs w:val="21"/>
+              </w:rPr>
               <w:t xml:space="preserve"> by implementing </w:t>
             </w:r>
             <w:r>
+              <w:rPr>
+                <w:sz w:val="21"/>
+                <w:szCs w:val="21"/>
+              </w:rPr>
               <w:t xml:space="preserve">and open sourcing </w:t>
             </w:r>
             <w:r>
+              <w:rPr>
+                <w:sz w:val="21"/>
+                <w:szCs w:val="21"/>
+              </w:rPr>
               <w:t>automatic support for arbitrary</w:t>
             </w:r>
             <w:r>
+              <w:rPr>
+                <w:sz w:val="21"/>
+                <w:szCs w:val="21"/>
+              </w:rPr>
               <w:t xml:space="preserve"> </w:t>
             </w:r>
             <w:r>
+              <w:rPr>
+                <w:sz w:val="21"/>
+                <w:szCs w:val="21"/>
+              </w:rPr>
               <w:t>neural network</w:t>
             </w:r>
             <w:r>
+              <w:rPr>
+                <w:sz w:val="21"/>
+                <w:szCs w:val="21"/>
+              </w:rPr>
               <w:t xml:space="preserve"> architectures and </w:t>
             </w:r>
             <w:r>
+              <w:rPr>
+                <w:sz w:val="21"/>
+                <w:szCs w:val="21"/>
+              </w:rPr>
               <w:t>integrat</w:t>
             </w:r>
             <w:r>
+              <w:rPr>
+                <w:sz w:val="21"/>
+                <w:szCs w:val="21"/>
+              </w:rPr>
               <w:t>ing</w:t>
             </w:r>
             <w:r>
+              <w:rPr>
+                <w:sz w:val="21"/>
+                <w:szCs w:val="21"/>
+              </w:rPr>
               <w:t xml:space="preserve"> it</w:t>
             </w:r>
             <w:r>
+              <w:rPr>
+                <w:sz w:val="21"/>
+                <w:szCs w:val="21"/>
+              </w:rPr>
               <w:t xml:space="preserve"> into the </w:t>
             </w:r>
             <w:proofErr w:type="spellStart"/>
             <w:r>
+              <w:rPr>
+                <w:sz w:val="21"/>
+                <w:szCs w:val="21"/>
+              </w:rPr>
               <w:t>Keras</w:t>
             </w:r>
             <w:proofErr w:type="spellEnd"/>
             <w:r>
+              <w:rPr>
+                <w:sz w:val="21"/>
+                <w:szCs w:val="21"/>
+              </w:rPr>
               <w:t xml:space="preserve"> ecosystem</w:t>
             </w:r>
           </w:p>
@@ -430,31 +484,54 @@
                 <w:ilvl w:val="0"/>
                 <w:numId w:val="4"/>
               </w:numPr>
-              <w:spacing w:after="80"/>
+              <w:spacing w:after="80" w:line="276" w:lineRule="auto"/>
               <w:contextualSpacing w:val="0"/>
+              <w:rPr>
+                <w:sz w:val="21"/>
+                <w:szCs w:val="21"/>
+              </w:rPr>
             </w:pPr>
             <w:r>
-              <w:t>E</w:t>
-            </w:r>
-            <w:r>
-              <w:t>nable</w:t>
-            </w:r>
-            <w:r>
+              <w:rPr>
+                <w:sz w:val="21"/>
+                <w:szCs w:val="21"/>
+              </w:rPr>
+              <w:t>Enable</w:t>
+            </w:r>
+            <w:r>
+              <w:rPr>
+                <w:sz w:val="21"/>
+                <w:szCs w:val="21"/>
+              </w:rPr>
               <w:t>d</w:t>
             </w:r>
             <w:r>
+              <w:rPr>
+                <w:sz w:val="21"/>
+                <w:szCs w:val="21"/>
+              </w:rPr>
               <w:t xml:space="preserve"> </w:t>
             </w:r>
             <w:r>
+              <w:rPr>
+                <w:sz w:val="21"/>
+                <w:szCs w:val="21"/>
+              </w:rPr>
               <w:t>simple</w:t>
             </w:r>
             <w:r>
+              <w:rPr>
+                <w:sz w:val="21"/>
+                <w:szCs w:val="21"/>
+              </w:rPr>
               <w:t xml:space="preserve"> </w:t>
             </w:r>
             <w:r>
               <w:rPr>
                 <w:b/>
                 <w:bCs/>
+                <w:sz w:val="21"/>
+                <w:szCs w:val="21"/>
               </w:rPr>
               <w:t>multi-node</w:t>
             </w:r>
@@ -462,6 +539,8 @@
               <w:rPr>
                 <w:b/>
                 <w:bCs/>
+                <w:sz w:val="21"/>
+                <w:szCs w:val="21"/>
               </w:rPr>
               <w:t>,</w:t>
             </w:r>
@@ -469,6 +548,8 @@
               <w:rPr>
                 <w:b/>
                 <w:bCs/>
+                <w:sz w:val="21"/>
+                <w:szCs w:val="21"/>
               </w:rPr>
               <w:t xml:space="preserve"> </w:t>
             </w:r>
@@ -476,39 +557,68 @@
               <w:rPr>
                 <w:b/>
                 <w:bCs/>
+                <w:sz w:val="21"/>
+                <w:szCs w:val="21"/>
               </w:rPr>
               <w:t>multi-GPU/TPU training</w:t>
             </w:r>
             <w:r>
+              <w:rPr>
+                <w:sz w:val="21"/>
+                <w:szCs w:val="21"/>
+              </w:rPr>
               <w:t xml:space="preserve"> for users</w:t>
             </w:r>
             <w:r>
+              <w:rPr>
+                <w:sz w:val="21"/>
+                <w:szCs w:val="21"/>
+              </w:rPr>
               <w:t xml:space="preserve"> by </w:t>
             </w:r>
             <w:r>
+              <w:rPr>
+                <w:sz w:val="21"/>
+                <w:szCs w:val="21"/>
+              </w:rPr>
               <w:t>incorporating</w:t>
             </w:r>
             <w:r>
+              <w:rPr>
+                <w:sz w:val="21"/>
+                <w:szCs w:val="21"/>
+              </w:rPr>
               <w:t xml:space="preserve"> </w:t>
             </w:r>
             <w:r>
               <w:rPr>
                 <w:b/>
                 <w:bCs/>
+                <w:sz w:val="21"/>
+                <w:szCs w:val="21"/>
               </w:rPr>
               <w:t>TensorFlow's</w:t>
             </w:r>
             <w:r>
+              <w:rPr>
+                <w:sz w:val="21"/>
+                <w:szCs w:val="21"/>
+              </w:rPr>
               <w:t xml:space="preserve"> Distribution Strategy</w:t>
             </w:r>
             <w:r>
+              <w:rPr>
+                <w:sz w:val="21"/>
+                <w:szCs w:val="21"/>
+              </w:rPr>
               <w:t xml:space="preserve"> and efficient</w:t>
             </w:r>
             <w:r>
-              <w:t xml:space="preserve"> </w:t>
-            </w:r>
-            <w:r>
-              <w:t>distributed operation placement</w:t>
+              <w:rPr>
+                <w:sz w:val="21"/>
+                <w:szCs w:val="21"/>
+              </w:rPr>
+              <w:t xml:space="preserve"> distributed operation placement</w:t>
             </w:r>
           </w:p>
           <w:p>
@@ -518,37 +628,73 @@
                 <w:ilvl w:val="0"/>
                 <w:numId w:val="4"/>
               </w:numPr>
-              <w:spacing w:after="80"/>
+              <w:spacing w:after="80" w:line="276" w:lineRule="auto"/>
               <w:contextualSpacing w:val="0"/>
+              <w:rPr>
+                <w:sz w:val="21"/>
+                <w:szCs w:val="21"/>
+              </w:rPr>
             </w:pPr>
             <w:r>
+              <w:rPr>
+                <w:sz w:val="21"/>
+                <w:szCs w:val="21"/>
+              </w:rPr>
               <w:t>Designed</w:t>
             </w:r>
             <w:r>
+              <w:rPr>
+                <w:sz w:val="21"/>
+                <w:szCs w:val="21"/>
+              </w:rPr>
               <w:t xml:space="preserve">, </w:t>
             </w:r>
             <w:r>
+              <w:rPr>
+                <w:sz w:val="21"/>
+                <w:szCs w:val="21"/>
+              </w:rPr>
               <w:t>created</w:t>
             </w:r>
             <w:r>
+              <w:rPr>
+                <w:sz w:val="21"/>
+                <w:szCs w:val="21"/>
+              </w:rPr>
               <w:t>, and</w:t>
             </w:r>
             <w:r>
+              <w:rPr>
+                <w:sz w:val="21"/>
+                <w:szCs w:val="21"/>
+              </w:rPr>
               <w:t xml:space="preserve"> </w:t>
             </w:r>
             <w:r>
+              <w:rPr>
+                <w:sz w:val="21"/>
+                <w:szCs w:val="21"/>
+              </w:rPr>
               <w:t xml:space="preserve">open-sourced </w:t>
             </w:r>
             <w:r>
+              <w:rPr>
+                <w:sz w:val="21"/>
+                <w:szCs w:val="21"/>
+              </w:rPr>
               <w:t>idiomatic, reproducible training recipes for users</w:t>
             </w:r>
             <w:r>
+              <w:rPr>
+                <w:sz w:val="21"/>
+                <w:szCs w:val="21"/>
+              </w:rPr>
               <w:t>, carefully considering hyperparameter ranges, baselines, datasets, and models</w:t>
             </w:r>
           </w:p>
           <w:p>
             <w:pPr>
-              <w:spacing w:after="80"/>
+              <w:spacing w:after="80" w:line="276" w:lineRule="auto"/>
               <w:rPr>
                 <w:sz w:val="2"/>
                 <w:szCs w:val="2"/>
@@ -560,7 +706,7 @@
               <w:tabs>
                 <w:tab w:val="right" w:pos="9555"/>
               </w:tabs>
-              <w:spacing w:after="80"/>
+              <w:spacing w:after="40" w:line="276" w:lineRule="auto"/>
               <w:rPr>
                 <w:i/>
                 <w:iCs/>
@@ -572,15 +718,15 @@
               <w:rPr>
                 <w:b/>
                 <w:bCs/>
-                <w:sz w:val="28"/>
-                <w:szCs w:val="28"/>
+                <w:sz w:val="24"/>
+                <w:szCs w:val="24"/>
               </w:rPr>
               <w:t>Uber ATG</w:t>
             </w:r>
             <w:r>
               <w:rPr>
-                <w:sz w:val="28"/>
-                <w:szCs w:val="28"/>
+                <w:sz w:val="24"/>
+                <w:szCs w:val="24"/>
               </w:rPr>
               <w:t xml:space="preserve"> · Research Intern</w:t>
             </w:r>
@@ -617,58 +763,85 @@
                 <w:ilvl w:val="0"/>
                 <w:numId w:val="4"/>
               </w:numPr>
-              <w:spacing w:after="80"/>
+              <w:spacing w:after="80" w:line="276" w:lineRule="auto"/>
               <w:contextualSpacing w:val="0"/>
               <w:rPr>
                 <w:b/>
                 <w:bCs/>
+                <w:sz w:val="21"/>
+                <w:szCs w:val="21"/>
               </w:rPr>
             </w:pPr>
             <w:r>
+              <w:rPr>
+                <w:sz w:val="21"/>
+                <w:szCs w:val="21"/>
+              </w:rPr>
               <w:t xml:space="preserve">Improved </w:t>
             </w:r>
             <w:r>
               <w:rPr>
                 <w:b/>
                 <w:bCs/>
+                <w:sz w:val="21"/>
+                <w:szCs w:val="21"/>
               </w:rPr>
               <w:t>object detection by</w:t>
             </w:r>
             <w:r>
+              <w:rPr>
+                <w:sz w:val="21"/>
+                <w:szCs w:val="21"/>
+              </w:rPr>
               <w:t xml:space="preserve"> </w:t>
             </w:r>
             <w:r>
               <w:rPr>
                 <w:b/>
                 <w:bCs/>
+                <w:sz w:val="21"/>
+                <w:szCs w:val="21"/>
               </w:rPr>
               <w:t>90%</w:t>
             </w:r>
             <w:r>
+              <w:rPr>
+                <w:sz w:val="21"/>
+                <w:szCs w:val="21"/>
+              </w:rPr>
               <w:t xml:space="preserve"> (AP) and </w:t>
             </w:r>
             <w:r>
               <w:rPr>
                 <w:b/>
                 <w:bCs/>
+                <w:sz w:val="21"/>
+                <w:szCs w:val="21"/>
               </w:rPr>
               <w:t>motion forecasting by</w:t>
             </w:r>
             <w:r>
+              <w:rPr>
+                <w:sz w:val="21"/>
+                <w:szCs w:val="21"/>
+              </w:rPr>
               <w:t xml:space="preserve"> </w:t>
             </w:r>
             <w:r>
               <w:rPr>
                 <w:b/>
                 <w:bCs/>
+                <w:sz w:val="21"/>
+                <w:szCs w:val="21"/>
               </w:rPr>
               <w:t xml:space="preserve">22% </w:t>
             </w:r>
             <w:r>
-              <w:t>(L2)</w:t>
-            </w:r>
-            <w:r>
-              <w:t xml:space="preserve"> of a self-driving neural net under realistic positional error, significantly improving safety for future riders</w:t>
+              <w:rPr>
+                <w:sz w:val="21"/>
+                <w:szCs w:val="21"/>
+              </w:rPr>
+              <w:t>(L2) of a self-driving neural net under realistic positional error, significantly improving safety for future riders</w:t>
             </w:r>
           </w:p>
           <w:p>
@@ -678,30 +851,42 @@
                 <w:ilvl w:val="0"/>
                 <w:numId w:val="4"/>
               </w:numPr>
-              <w:spacing w:after="80"/>
+              <w:spacing w:after="80" w:line="276" w:lineRule="auto"/>
               <w:contextualSpacing w:val="0"/>
               <w:rPr>
                 <w:b/>
                 <w:bCs/>
+                <w:sz w:val="21"/>
+                <w:szCs w:val="21"/>
               </w:rPr>
             </w:pPr>
             <w:r>
+              <w:rPr>
+                <w:sz w:val="21"/>
+                <w:szCs w:val="21"/>
+              </w:rPr>
               <w:t xml:space="preserve">Wrote a </w:t>
             </w:r>
             <w:r>
               <w:rPr>
                 <w:b/>
                 <w:bCs/>
+                <w:sz w:val="21"/>
+                <w:szCs w:val="21"/>
               </w:rPr>
               <w:t>first author paper</w:t>
             </w:r>
             <w:r>
+              <w:rPr>
+                <w:sz w:val="21"/>
+                <w:szCs w:val="21"/>
+              </w:rPr>
               <w:t xml:space="preserve"> on the learned positional error correction system (under review)</w:t>
             </w:r>
           </w:p>
           <w:p>
             <w:pPr>
-              <w:spacing w:after="80"/>
+              <w:spacing w:after="80" w:line="276" w:lineRule="auto"/>
               <w:rPr>
                 <w:sz w:val="2"/>
                 <w:szCs w:val="2"/>
@@ -713,7 +898,7 @@
               <w:tabs>
                 <w:tab w:val="right" w:pos="9555"/>
               </w:tabs>
-              <w:spacing w:after="80"/>
+              <w:spacing w:after="40" w:line="276" w:lineRule="auto"/>
               <w:rPr>
                 <w:i/>
                 <w:iCs/>
@@ -723,31 +908,17 @@
               <w:rPr>
                 <w:b/>
                 <w:bCs/>
-                <w:sz w:val="28"/>
-                <w:szCs w:val="28"/>
+                <w:sz w:val="24"/>
+                <w:szCs w:val="24"/>
               </w:rPr>
               <w:t xml:space="preserve">John Hancock Financial </w:t>
             </w:r>
             <w:r>
               <w:rPr>
-                <w:sz w:val="28"/>
-                <w:szCs w:val="28"/>
-              </w:rPr>
-              <w:t xml:space="preserve">· </w:t>
-            </w:r>
-            <w:r>
-              <w:rPr>
-                <w:sz w:val="28"/>
-                <w:szCs w:val="28"/>
-              </w:rPr>
-              <w:t xml:space="preserve">Data Science </w:t>
-            </w:r>
-            <w:r>
-              <w:rPr>
-                <w:sz w:val="28"/>
-                <w:szCs w:val="28"/>
-              </w:rPr>
-              <w:t>Intern</w:t>
+                <w:sz w:val="24"/>
+                <w:szCs w:val="24"/>
+              </w:rPr>
+              <w:t>· Data Science Intern</w:t>
             </w:r>
             <w:r>
               <w:rPr>
@@ -776,54 +947,99 @@
               <w:tabs>
                 <w:tab w:val="right" w:pos="8920"/>
               </w:tabs>
-              <w:spacing w:after="80"/>
+              <w:spacing w:after="80" w:line="276" w:lineRule="auto"/>
               <w:contextualSpacing w:val="0"/>
+              <w:rPr>
+                <w:sz w:val="21"/>
+                <w:szCs w:val="21"/>
+              </w:rPr>
             </w:pPr>
             <w:r>
-              <w:t>Achieved a</w:t>
-            </w:r>
-            <w:r>
+              <w:rPr>
+                <w:sz w:val="21"/>
+                <w:szCs w:val="21"/>
+              </w:rPr>
+              <w:t xml:space="preserve">Achieved a </w:t>
+            </w:r>
+            <w:r>
+              <w:rPr>
+                <w:b/>
+                <w:bCs/>
+                <w:sz w:val="21"/>
+                <w:szCs w:val="21"/>
+              </w:rPr>
+              <w:t>fraud detection rate of</w:t>
+            </w:r>
+            <w:r>
+              <w:rPr>
+                <w:sz w:val="21"/>
+                <w:szCs w:val="21"/>
+              </w:rPr>
               <w:t xml:space="preserve"> </w:t>
             </w:r>
             <w:r>
               <w:rPr>
                 <w:b/>
                 <w:bCs/>
-              </w:rPr>
-              <w:t>fraud detection rate of</w:t>
-            </w:r>
-            <w:r>
+                <w:sz w:val="21"/>
+                <w:szCs w:val="21"/>
+              </w:rPr>
+              <w:t>63%</w:t>
+            </w:r>
+            <w:r>
+              <w:rPr>
+                <w:sz w:val="21"/>
+                <w:szCs w:val="21"/>
+              </w:rPr>
               <w:t xml:space="preserve"> </w:t>
             </w:r>
             <w:r>
               <w:rPr>
-                <w:b/>
-                <w:bCs/>
-              </w:rPr>
-              <w:t>63%</w:t>
-            </w:r>
-            <w:r>
+                <w:sz w:val="21"/>
+                <w:szCs w:val="21"/>
+              </w:rPr>
+              <w:t>through</w:t>
+            </w:r>
+            <w:r>
+              <w:rPr>
+                <w:sz w:val="21"/>
+                <w:szCs w:val="21"/>
+              </w:rPr>
               <w:t xml:space="preserve"> </w:t>
             </w:r>
             <w:r>
-              <w:t>through</w:t>
-            </w:r>
-            <w:r>
+              <w:rPr>
+                <w:sz w:val="21"/>
+                <w:szCs w:val="21"/>
+              </w:rPr>
+              <w:t>designing</w:t>
+            </w:r>
+            <w:r>
+              <w:rPr>
+                <w:sz w:val="21"/>
+                <w:szCs w:val="21"/>
+              </w:rPr>
               <w:t xml:space="preserve"> </w:t>
             </w:r>
             <w:r>
-              <w:t>designing</w:t>
-            </w:r>
-            <w:r>
+              <w:rPr>
+                <w:sz w:val="21"/>
+                <w:szCs w:val="21"/>
+              </w:rPr>
+              <w:t>an</w:t>
+            </w:r>
+            <w:r>
+              <w:rPr>
+                <w:sz w:val="21"/>
+                <w:szCs w:val="21"/>
+              </w:rPr>
               <w:t xml:space="preserve"> </w:t>
             </w:r>
             <w:r>
-              <w:t>an</w:t>
-            </w:r>
-            <w:r>
-              <w:t xml:space="preserve"> </w:t>
-            </w:r>
-            <w:r>
+              <w:rPr>
+                <w:sz w:val="21"/>
+                <w:szCs w:val="21"/>
+              </w:rPr>
               <w:t>unsupervised ML model</w:t>
             </w:r>
           </w:p>
@@ -837,29 +1053,49 @@
               <w:tabs>
                 <w:tab w:val="right" w:pos="8920"/>
               </w:tabs>
-              <w:spacing w:after="80"/>
+              <w:spacing w:after="80" w:line="276" w:lineRule="auto"/>
               <w:contextualSpacing w:val="0"/>
+              <w:rPr>
+                <w:sz w:val="21"/>
+                <w:szCs w:val="21"/>
+              </w:rPr>
             </w:pPr>
             <w:r>
+              <w:rPr>
+                <w:sz w:val="21"/>
+                <w:szCs w:val="21"/>
+              </w:rPr>
               <w:t xml:space="preserve">Deployed 25 fraud identifying rules in </w:t>
             </w:r>
             <w:r>
               <w:rPr>
                 <w:b/>
                 <w:bCs/>
+                <w:sz w:val="21"/>
+                <w:szCs w:val="21"/>
               </w:rPr>
               <w:t>SQL</w:t>
             </w:r>
             <w:r>
+              <w:rPr>
+                <w:sz w:val="21"/>
+                <w:szCs w:val="21"/>
+              </w:rPr>
               <w:t xml:space="preserve">, </w:t>
             </w:r>
             <w:r>
+              <w:rPr>
+                <w:sz w:val="21"/>
+                <w:szCs w:val="21"/>
+              </w:rPr>
               <w:t xml:space="preserve">which </w:t>
             </w:r>
             <w:r>
               <w:rPr>
                 <w:b/>
                 <w:bCs/>
+                <w:sz w:val="21"/>
+                <w:szCs w:val="21"/>
               </w:rPr>
               <w:t>evaluat</w:t>
             </w:r>
@@ -867,6 +1103,8 @@
               <w:rPr>
                 <w:b/>
                 <w:bCs/>
+                <w:sz w:val="21"/>
+                <w:szCs w:val="21"/>
               </w:rPr>
               <w:t>ed</w:t>
             </w:r>
@@ -874,6 +1112,8 @@
               <w:rPr>
                 <w:b/>
                 <w:bCs/>
+                <w:sz w:val="21"/>
+                <w:szCs w:val="21"/>
               </w:rPr>
               <w:t xml:space="preserve"> 20</w:t>
             </w:r>
@@ -881,6 +1121,8 @@
               <w:rPr>
                 <w:b/>
                 <w:bCs/>
+                <w:sz w:val="21"/>
+                <w:szCs w:val="21"/>
               </w:rPr>
               <w:t>,</w:t>
             </w:r>
@@ -888,16 +1130,24 @@
               <w:rPr>
                 <w:b/>
                 <w:bCs/>
+                <w:sz w:val="21"/>
+                <w:szCs w:val="21"/>
               </w:rPr>
               <w:t xml:space="preserve">000+ </w:t>
             </w:r>
             <w:r>
+              <w:rPr>
+                <w:sz w:val="21"/>
+                <w:szCs w:val="21"/>
+              </w:rPr>
               <w:t>and</w:t>
             </w:r>
             <w:r>
               <w:rPr>
                 <w:b/>
                 <w:bCs/>
+                <w:sz w:val="21"/>
+                <w:szCs w:val="21"/>
               </w:rPr>
               <w:t xml:space="preserve"> flagg</w:t>
             </w:r>
@@ -905,6 +1155,8 @@
               <w:rPr>
                 <w:b/>
                 <w:bCs/>
+                <w:sz w:val="21"/>
+                <w:szCs w:val="21"/>
               </w:rPr>
               <w:t>ed</w:t>
             </w:r>
@@ -912,6 +1164,8 @@
               <w:rPr>
                 <w:b/>
                 <w:bCs/>
+                <w:sz w:val="21"/>
+                <w:szCs w:val="21"/>
               </w:rPr>
               <w:t xml:space="preserve"> 100+ claims</w:t>
             </w:r>
@@ -921,7 +1175,7 @@
               <w:tabs>
                 <w:tab w:val="right" w:pos="9555"/>
               </w:tabs>
-              <w:spacing w:after="80"/>
+              <w:spacing w:after="80" w:line="276" w:lineRule="auto"/>
               <w:rPr>
                 <w:sz w:val="2"/>
                 <w:szCs w:val="2"/>
@@ -933,7 +1187,7 @@
               <w:tabs>
                 <w:tab w:val="right" w:pos="9555"/>
               </w:tabs>
-              <w:spacing w:after="80"/>
+              <w:spacing w:after="40" w:line="276" w:lineRule="auto"/>
               <w:rPr>
                 <w:i/>
                 <w:iCs/>
@@ -945,24 +1199,17 @@
               <w:rPr>
                 <w:b/>
                 <w:bCs/>
-                <w:sz w:val="28"/>
-                <w:szCs w:val="28"/>
+                <w:sz w:val="24"/>
+                <w:szCs w:val="24"/>
               </w:rPr>
               <w:t xml:space="preserve">Sunnybrook Research Institute </w:t>
             </w:r>
             <w:r>
               <w:rPr>
-                <w:sz w:val="28"/>
-                <w:szCs w:val="28"/>
-              </w:rPr>
-              <w:t xml:space="preserve">· </w:t>
-            </w:r>
-            <w:r>
-              <w:rPr>
-                <w:sz w:val="28"/>
-                <w:szCs w:val="28"/>
-              </w:rPr>
-              <w:t>Software Developer Intern</w:t>
+                <w:sz w:val="24"/>
+                <w:szCs w:val="24"/>
+              </w:rPr>
+              <w:t>· Software Developer Intern</w:t>
             </w:r>
             <w:r>
               <w:rPr>
@@ -1009,35 +1256,63 @@
               <w:tabs>
                 <w:tab w:val="right" w:pos="9395"/>
               </w:tabs>
-              <w:spacing w:after="80"/>
+              <w:spacing w:after="80" w:line="276" w:lineRule="auto"/>
               <w:contextualSpacing w:val="0"/>
+              <w:rPr>
+                <w:sz w:val="21"/>
+                <w:szCs w:val="21"/>
+              </w:rPr>
             </w:pPr>
             <w:r>
+              <w:rPr>
+                <w:sz w:val="21"/>
+                <w:szCs w:val="21"/>
+              </w:rPr>
               <w:t xml:space="preserve">Improved MRI segmentation accuracy by </w:t>
             </w:r>
             <w:r>
               <w:rPr>
                 <w:b/>
                 <w:bCs/>
+                <w:sz w:val="21"/>
+                <w:szCs w:val="21"/>
               </w:rPr>
               <w:t>up to 80%</w:t>
             </w:r>
             <w:r>
+              <w:rPr>
+                <w:sz w:val="21"/>
+                <w:szCs w:val="21"/>
+              </w:rPr>
               <w:t xml:space="preserve"> </w:t>
             </w:r>
             <w:r>
+              <w:rPr>
+                <w:sz w:val="21"/>
+                <w:szCs w:val="21"/>
+              </w:rPr>
               <w:t xml:space="preserve">and reduced </w:t>
             </w:r>
             <w:r>
+              <w:rPr>
+                <w:sz w:val="21"/>
+                <w:szCs w:val="21"/>
+              </w:rPr>
               <w:t xml:space="preserve">time to contour MRI scans from </w:t>
             </w:r>
             <w:r>
+              <w:rPr>
+                <w:sz w:val="21"/>
+                <w:szCs w:val="21"/>
+              </w:rPr>
               <w:t>~</w:t>
             </w:r>
             <w:r>
               <w:rPr>
                 <w:b/>
                 <w:bCs/>
+                <w:sz w:val="21"/>
+                <w:szCs w:val="21"/>
               </w:rPr>
               <w:t xml:space="preserve">5 hrs to </w:t>
             </w:r>
@@ -1045,6 +1320,8 @@
               <w:rPr>
                 <w:b/>
                 <w:bCs/>
+                <w:sz w:val="21"/>
+                <w:szCs w:val="21"/>
               </w:rPr>
               <w:t>~</w:t>
             </w:r>
@@ -1052,19 +1329,37 @@
               <w:rPr>
                 <w:b/>
                 <w:bCs/>
+                <w:sz w:val="21"/>
+                <w:szCs w:val="21"/>
               </w:rPr>
               <w:t xml:space="preserve">40 mins </w:t>
             </w:r>
             <w:r>
+              <w:rPr>
+                <w:sz w:val="21"/>
+                <w:szCs w:val="21"/>
+              </w:rPr>
               <w:t xml:space="preserve">by </w:t>
             </w:r>
             <w:r>
+              <w:rPr>
+                <w:sz w:val="21"/>
+                <w:szCs w:val="21"/>
+              </w:rPr>
               <w:t xml:space="preserve">implementing techniques like watershed, </w:t>
             </w:r>
             <w:r>
+              <w:rPr>
+                <w:sz w:val="21"/>
+                <w:szCs w:val="21"/>
+              </w:rPr>
               <w:t xml:space="preserve">clustering, </w:t>
             </w:r>
             <w:r>
+              <w:rPr>
+                <w:sz w:val="21"/>
+                <w:szCs w:val="21"/>
+              </w:rPr>
               <w:t>and more</w:t>
             </w:r>
           </w:p>
@@ -1073,10 +1368,10 @@
               <w:tabs>
                 <w:tab w:val="right" w:pos="9395"/>
               </w:tabs>
-              <w:spacing w:after="80"/>
-              <w:rPr>
-                <w:sz w:val="12"/>
-                <w:szCs w:val="12"/>
+              <w:spacing w:after="80" w:line="276" w:lineRule="auto"/>
+              <w:rPr>
+                <w:sz w:val="8"/>
+                <w:szCs w:val="8"/>
               </w:rPr>
             </w:pPr>
           </w:p>
@@ -1099,6 +1394,7 @@
           </w:tcPr>
           <w:p>
             <w:pPr>
+              <w:spacing w:line="276" w:lineRule="auto"/>
               <w:rPr>
                 <w:sz w:val="28"/>
                 <w:szCs w:val="28"/>
@@ -1144,58 +1440,74 @@
               <w:tabs>
                 <w:tab w:val="right" w:pos="9395"/>
               </w:tabs>
-              <w:spacing w:after="120"/>
+              <w:spacing w:after="120" w:line="276" w:lineRule="auto"/>
             </w:pPr>
             <w:proofErr w:type="spellStart"/>
             <w:r>
               <w:rPr>
                 <w:b/>
                 <w:bCs/>
+                <w:sz w:val="23"/>
+                <w:szCs w:val="23"/>
+              </w:rPr>
+              <w:t>PyTorch</w:t>
+            </w:r>
+            <w:proofErr w:type="spellEnd"/>
+            <w:r>
+              <w:rPr>
+                <w:b/>
+                <w:bCs/>
+                <w:sz w:val="23"/>
+                <w:szCs w:val="23"/>
+              </w:rPr>
+              <w:t xml:space="preserve"> Ignite:</w:t>
+            </w:r>
+            <w:r>
+              <w:rPr>
+                <w:b/>
+                <w:bCs/>
                 <w:sz w:val="24"/>
                 <w:szCs w:val="24"/>
               </w:rPr>
-              <w:t>PyTorch</w:t>
-            </w:r>
-            <w:proofErr w:type="spellEnd"/>
-            <w:r>
-              <w:rPr>
-                <w:b/>
-                <w:bCs/>
-                <w:sz w:val="24"/>
-                <w:szCs w:val="24"/>
-              </w:rPr>
-              <w:t xml:space="preserve"> Ignite</w:t>
-            </w:r>
-            <w:r>
-              <w:rPr>
-                <w:b/>
-                <w:bCs/>
-                <w:sz w:val="24"/>
-                <w:szCs w:val="24"/>
-              </w:rPr>
-              <w:t xml:space="preserve">: </w:t>
-            </w:r>
-            <w:r>
+              <w:t xml:space="preserve"> </w:t>
+            </w:r>
+            <w:r>
+              <w:rPr>
+                <w:sz w:val="21"/>
+                <w:szCs w:val="21"/>
+              </w:rPr>
               <w:t xml:space="preserve">Improved performance by </w:t>
             </w:r>
             <w:r>
               <w:rPr>
                 <w:b/>
                 <w:bCs/>
+                <w:sz w:val="21"/>
+                <w:szCs w:val="21"/>
               </w:rPr>
               <w:t>up to 63%</w:t>
             </w:r>
             <w:r>
+              <w:rPr>
+                <w:sz w:val="21"/>
+                <w:szCs w:val="21"/>
+              </w:rPr>
               <w:t xml:space="preserve"> by designing and implementing </w:t>
             </w:r>
             <w:r>
               <w:rPr>
                 <w:b/>
                 <w:bCs/>
+                <w:sz w:val="21"/>
+                <w:szCs w:val="21"/>
               </w:rPr>
               <w:t>async updates for distributed metrics</w:t>
             </w:r>
             <w:r>
+              <w:rPr>
+                <w:sz w:val="21"/>
+                <w:szCs w:val="21"/>
+              </w:rPr>
               <w:t xml:space="preserve"> with tests and documentation</w:t>
             </w:r>
           </w:p>
@@ -1204,10 +1516,10 @@
               <w:tabs>
                 <w:tab w:val="right" w:pos="9395"/>
               </w:tabs>
-              <w:spacing w:after="120"/>
-              <w:rPr>
-                <w:sz w:val="12"/>
-                <w:szCs w:val="12"/>
+              <w:spacing w:after="120" w:line="276" w:lineRule="auto"/>
+              <w:rPr>
+                <w:sz w:val="4"/>
+                <w:szCs w:val="4"/>
               </w:rPr>
             </w:pPr>
           </w:p>
@@ -1230,6 +1542,7 @@
           </w:tcPr>
           <w:p>
             <w:pPr>
+              <w:spacing w:line="276" w:lineRule="auto"/>
               <w:rPr>
                 <w:sz w:val="24"/>
                 <w:szCs w:val="24"/>
@@ -1254,7 +1567,7 @@
               <w:tabs>
                 <w:tab w:val="right" w:pos="9395"/>
               </w:tabs>
-              <w:spacing w:after="120"/>
+              <w:spacing w:after="120" w:line="276" w:lineRule="auto"/>
               <w:rPr>
                 <w:vertAlign w:val="subscript"/>
               </w:rPr>
@@ -1263,28 +1576,10 @@
               <w:rPr>
                 <w:b/>
                 <w:bCs/>
-                <w:sz w:val="24"/>
-                <w:szCs w:val="24"/>
-              </w:rPr>
-              <w:t>Thrive Life Simulator</w:t>
-            </w:r>
-            <w:r>
-              <w:rPr>
-                <w:b/>
-                <w:bCs/>
-                <w:sz w:val="24"/>
-                <w:szCs w:val="24"/>
-              </w:rPr>
-              <w:t>:</w:t>
-            </w:r>
-            <w:r>
-              <w:rPr>
-                <w:b/>
-                <w:bCs/>
-                <w:sz w:val="24"/>
-                <w:szCs w:val="24"/>
-              </w:rPr>
-              <w:t xml:space="preserve"> </w:t>
+                <w:sz w:val="23"/>
+                <w:szCs w:val="23"/>
+              </w:rPr>
+              <w:t xml:space="preserve">Thrive Life Simulator: </w:t>
             </w:r>
             <w:r>
               <w:t xml:space="preserve">Wrote a </w:t>
@@ -1335,7 +1630,7 @@
               <w:tabs>
                 <w:tab w:val="right" w:pos="9395"/>
               </w:tabs>
-              <w:spacing w:after="120"/>
+              <w:spacing w:after="120" w:line="276" w:lineRule="auto"/>
               <w:rPr>
                 <w:b/>
                 <w:bCs/>
@@ -1346,29 +1641,29 @@
               <w:rPr>
                 <w:b/>
                 <w:bCs/>
+                <w:sz w:val="23"/>
+                <w:szCs w:val="23"/>
+              </w:rPr>
+              <w:t>PixelShot</w:t>
+            </w:r>
+            <w:proofErr w:type="spellEnd"/>
+            <w:r>
+              <w:rPr>
+                <w:b/>
+                <w:bCs/>
+                <w:sz w:val="23"/>
+                <w:szCs w:val="23"/>
+              </w:rPr>
+              <w:t xml:space="preserve"> 300:</w:t>
+            </w:r>
+            <w:r>
+              <w:rPr>
+                <w:b/>
+                <w:bCs/>
                 <w:sz w:val="24"/>
                 <w:szCs w:val="24"/>
               </w:rPr>
-              <w:t>PixelShot</w:t>
-            </w:r>
-            <w:proofErr w:type="spellEnd"/>
-            <w:r>
-              <w:rPr>
-                <w:b/>
-                <w:bCs/>
-                <w:sz w:val="24"/>
-                <w:szCs w:val="24"/>
-              </w:rPr>
-              <w:t xml:space="preserve"> 300</w:t>
-            </w:r>
-            <w:r>
-              <w:rPr>
-                <w:b/>
-                <w:bCs/>
-                <w:sz w:val="24"/>
-                <w:szCs w:val="24"/>
-              </w:rPr>
-              <w:t xml:space="preserve">: </w:t>
+              <w:t xml:space="preserve"> </w:t>
             </w:r>
             <w:r>
               <w:t xml:space="preserve">Built a one-pixel camera </w:t>
@@ -1415,14 +1710,14 @@
               <w:tabs>
                 <w:tab w:val="right" w:pos="9395"/>
               </w:tabs>
-              <w:spacing w:after="120"/>
+              <w:spacing w:after="120" w:line="276" w:lineRule="auto"/>
             </w:pPr>
             <w:r>
               <w:rPr>
                 <w:b/>
                 <w:bCs/>
-                <w:sz w:val="24"/>
-                <w:szCs w:val="24"/>
+                <w:sz w:val="23"/>
+                <w:szCs w:val="23"/>
               </w:rPr>
               <w:t>Vim Clone:</w:t>
             </w:r>
@@ -1465,10 +1760,10 @@
               <w:tabs>
                 <w:tab w:val="right" w:pos="9395"/>
               </w:tabs>
-              <w:spacing w:after="120"/>
-              <w:rPr>
-                <w:sz w:val="12"/>
-                <w:szCs w:val="12"/>
+              <w:spacing w:after="120" w:line="276" w:lineRule="auto"/>
+              <w:rPr>
+                <w:sz w:val="4"/>
+                <w:szCs w:val="4"/>
               </w:rPr>
             </w:pPr>
           </w:p>
@@ -1491,6 +1786,7 @@
           </w:tcPr>
           <w:p>
             <w:pPr>
+              <w:spacing w:line="276" w:lineRule="auto"/>
               <w:rPr>
                 <w:sz w:val="24"/>
                 <w:szCs w:val="24"/>
@@ -1515,7 +1811,7 @@
               <w:tabs>
                 <w:tab w:val="right" w:pos="9395"/>
               </w:tabs>
-              <w:spacing w:after="120"/>
+              <w:spacing w:after="120" w:line="276" w:lineRule="auto"/>
               <w:rPr>
                 <w:b/>
                 <w:bCs/>
@@ -1525,19 +1821,10 @@
               <w:rPr>
                 <w:b/>
                 <w:bCs/>
-                <w:sz w:val="24"/>
-                <w:szCs w:val="24"/>
-              </w:rPr>
-              <w:t xml:space="preserve">Data Science Club </w:t>
-            </w:r>
-            <w:r>
-              <w:rPr>
-                <w:b/>
-                <w:bCs/>
-                <w:sz w:val="24"/>
-                <w:szCs w:val="24"/>
-              </w:rPr>
-              <w:t>Lectures:</w:t>
+                <w:sz w:val="23"/>
+                <w:szCs w:val="23"/>
+              </w:rPr>
+              <w:t>Data Science Club Lectures:</w:t>
             </w:r>
             <w:r>
               <w:t xml:space="preserve"> Designed and presented workshops about neural networks in </w:t>
@@ -1612,15 +1899,15 @@
               <w:tabs>
                 <w:tab w:val="right" w:pos="9395"/>
               </w:tabs>
-              <w:spacing w:after="120"/>
+              <w:spacing w:after="120" w:line="276" w:lineRule="auto"/>
             </w:pPr>
             <w:proofErr w:type="spellStart"/>
             <w:r>
               <w:rPr>
                 <w:b/>
                 <w:bCs/>
-                <w:sz w:val="24"/>
-                <w:szCs w:val="24"/>
+                <w:sz w:val="23"/>
+                <w:szCs w:val="23"/>
               </w:rPr>
               <w:t>WATonomous</w:t>
             </w:r>
@@ -1629,19 +1916,10 @@
               <w:rPr>
                 <w:b/>
                 <w:bCs/>
-                <w:sz w:val="24"/>
-                <w:szCs w:val="24"/>
-              </w:rPr>
-              <w:t xml:space="preserve"> </w:t>
-            </w:r>
-            <w:r>
-              <w:rPr>
-                <w:b/>
-                <w:bCs/>
-                <w:sz w:val="24"/>
-                <w:szCs w:val="24"/>
-              </w:rPr>
-              <w:t>Design Team:</w:t>
+                <w:sz w:val="23"/>
+                <w:szCs w:val="23"/>
+              </w:rPr>
+              <w:t xml:space="preserve"> Design Team:</w:t>
             </w:r>
             <w:r>
               <w:rPr>
@@ -1675,12 +1953,12 @@
               <w:tabs>
                 <w:tab w:val="right" w:pos="9395"/>
               </w:tabs>
-              <w:spacing w:after="120"/>
-              <w:rPr>
-                <w:b/>
-                <w:bCs/>
-                <w:sz w:val="12"/>
-                <w:szCs w:val="12"/>
+              <w:spacing w:after="120" w:line="276" w:lineRule="auto"/>
+              <w:rPr>
+                <w:b/>
+                <w:bCs/>
+                <w:sz w:val="4"/>
+                <w:szCs w:val="4"/>
               </w:rPr>
             </w:pPr>
           </w:p>
@@ -1706,6 +1984,7 @@
           </w:tcPr>
           <w:p>
             <w:pPr>
+              <w:spacing w:line="276" w:lineRule="auto"/>
               <w:rPr>
                 <w:sz w:val="32"/>
                 <w:szCs w:val="32"/>
@@ -1742,24 +2021,24 @@
               <w:rPr>
                 <w:b/>
                 <w:bCs/>
+                <w:sz w:val="24"/>
+                <w:szCs w:val="24"/>
+              </w:rPr>
+              <w:t xml:space="preserve">University of Waterloo </w:t>
+            </w:r>
+            <w:r>
+              <w:rPr>
+                <w:sz w:val="24"/>
+                <w:szCs w:val="24"/>
+              </w:rPr>
+              <w:t>· Computer Science &amp; Statistics (B. Math</w:t>
+            </w:r>
+            <w:r>
+              <w:rPr>
                 <w:sz w:val="28"/>
                 <w:szCs w:val="28"/>
               </w:rPr>
-              <w:t xml:space="preserve">University of Waterloo </w:t>
-            </w:r>
-            <w:r>
-              <w:rPr>
-                <w:sz w:val="28"/>
-                <w:szCs w:val="28"/>
-              </w:rPr>
-              <w:t>·</w:t>
-            </w:r>
-            <w:r>
-              <w:rPr>
-                <w:sz w:val="28"/>
-                <w:szCs w:val="28"/>
-              </w:rPr>
-              <w:t xml:space="preserve"> Computer Science &amp; Statistics (B. Math)</w:t>
+              <w:t>)</w:t>
             </w:r>
             <w:r>
               <w:rPr>
@@ -1790,9 +2069,9 @@
           <w:p>
             <w:pPr>
               <w:tabs>
-                <w:tab w:val="right" w:pos="8920"/>
+                <w:tab w:val="right" w:pos="9555"/>
               </w:tabs>
-              <w:spacing w:after="120"/>
+              <w:spacing w:before="10" w:after="60"/>
               <w:rPr>
                 <w:sz w:val="20"/>
                 <w:szCs w:val="20"/>
@@ -1811,16 +2090,13 @@
               <w:pStyle w:val="ListParagraph"/>
               <w:numPr>
                 <w:ilvl w:val="0"/>
-                <w:numId w:val="8"/>
+                <w:numId w:val="3"/>
               </w:numPr>
               <w:tabs>
                 <w:tab w:val="right" w:pos="8920"/>
               </w:tabs>
-              <w:spacing w:after="120"/>
-              <w:rPr>
-                <w:sz w:val="21"/>
-                <w:szCs w:val="21"/>
-              </w:rPr>
+              <w:spacing w:before="10"/>
+              <w:contextualSpacing w:val="0"/>
             </w:pPr>
             <w:r>
               <w:rPr>
@@ -1835,44 +2111,27 @@
               <w:pStyle w:val="ListParagraph"/>
               <w:numPr>
                 <w:ilvl w:val="0"/>
-                <w:numId w:val="8"/>
+                <w:numId w:val="3"/>
               </w:numPr>
               <w:tabs>
                 <w:tab w:val="right" w:pos="8920"/>
               </w:tabs>
-              <w:spacing w:after="120"/>
-              <w:rPr>
-                <w:sz w:val="21"/>
-                <w:szCs w:val="21"/>
-              </w:rPr>
+              <w:spacing w:before="10"/>
+              <w:contextualSpacing w:val="0"/>
             </w:pPr>
             <w:r>
               <w:rPr>
                 <w:sz w:val="20"/>
                 <w:szCs w:val="20"/>
               </w:rPr>
-              <w:t xml:space="preserve">Research (Prof. </w:t>
+              <w:t xml:space="preserve">Research (Prof. Pascal Poupart): Investigated practical second order optimization methods for </w:t>
             </w:r>
             <w:r>
               <w:rPr>
                 <w:sz w:val="20"/>
                 <w:szCs w:val="20"/>
               </w:rPr>
-              <w:t>Pascal Poupart</w:t>
-            </w:r>
-            <w:r>
-              <w:rPr>
-                <w:sz w:val="20"/>
-                <w:szCs w:val="20"/>
-              </w:rPr>
-              <w:t>):</w:t>
-            </w:r>
-            <w:r>
-              <w:rPr>
-                <w:sz w:val="20"/>
-                <w:szCs w:val="20"/>
-              </w:rPr>
-              <w:t xml:space="preserve"> Investigated practical second order optimization methods for NNs</w:t>
+              <w:t>NNs</w:t>
             </w:r>
           </w:p>
         </w:tc>
@@ -1890,7 +2149,7 @@
 </file>
 
 <file path=word/numbering.xml><?xml version="1.0" encoding="utf-8"?>
-<w:numbering xmlns:wpc="http://schemas.microsoft.com/office/word/2010/wordprocessingCanvas" xmlns:cx="http://schemas.microsoft.com/office/drawing/2014/chartex" xmlns:cx1="http://schemas.microsoft.com/office/drawing/2015/9/8/chartex" xmlns:cx2="http://schemas.microsoft.com/office/drawing/2015/10/21/chartex" xmlns:cx3="http://schemas.microsoft.com/office/drawing/2016/5/9/chartex" xmlns:cx4="http://schemas.microsoft.com/office/drawing/2016/5/10/chartex" xmlns:cx5="http://schemas.microsoft.com/office/drawing/2016/5/11/chartex" xmlns:cx6="http://schemas.microsoft.com/office/drawing/2016/5/12/chartex" xmlns:cx7="http://schemas.microsoft.com/office/drawing/2016/5/13/chartex" xmlns:cx8="http://schemas.microsoft.com/office/drawing/2016/5/14/chartex" xmlns:mc="http://schemas.openxmlformats.org/markup-compatibility/2006" xmlns:aink="http://schemas.microsoft.com/office/drawing/2016/ink" xmlns:am3d="http://schemas.microsoft.com/office/drawing/2017/model3d" xmlns:o="urn:schemas-microsoft-com:office:office" xmlns:r="http://schemas.openxmlformats.org/officeDocument/2006/relationships" xmlns:m="http://schemas.openxmlformats.org/officeDocument/2006/math" xmlns:v="urn:schemas-microsoft-com:vml" xmlns:wp14="http://schemas.microsoft.com/office/word/2010/wordprocessingDrawing" xmlns:wp="http://schemas.openxmlformats.org/drawingml/2006/wordprocessingDrawing" xmlns:w10="urn:schemas-microsoft-com:office:word" xmlns:w="http://schemas.openxmlformats.org/wordprocessingml/2006/main" xmlns:w14="http://schemas.microsoft.com/office/word/2010/wordml" xmlns:w15="http://schemas.microsoft.com/office/word/2012/wordml" xmlns:w16cid="http://schemas.microsoft.com/office/word/2016/wordml/cid" xmlns:w16se="http://schemas.microsoft.com/office/word/2015/wordml/symex" xmlns:wpg="http://schemas.microsoft.com/office/word/2010/wordprocessingGroup" xmlns:wpi="http://schemas.microsoft.com/office/word/2010/wordprocessingInk" xmlns:wne="http://schemas.microsoft.com/office/word/2006/wordml" xmlns:wps="http://schemas.microsoft.com/office/word/2010/wordprocessingShape" mc:Ignorable="w14 w15 w16se w16cid wp14">
+<w:numbering xmlns:wpc="http://schemas.microsoft.com/office/word/2010/wordprocessingCanvas" xmlns:cx="http://schemas.microsoft.com/office/drawing/2014/chartex" xmlns:cx1="http://schemas.microsoft.com/office/drawing/2015/9/8/chartex" xmlns:cx2="http://schemas.microsoft.com/office/drawing/2015/10/21/chartex" xmlns:cx3="http://schemas.microsoft.com/office/drawing/2016/5/9/chartex" xmlns:cx4="http://schemas.microsoft.com/office/drawing/2016/5/10/chartex" xmlns:cx5="http://schemas.microsoft.com/office/drawing/2016/5/11/chartex" xmlns:cx6="http://schemas.microsoft.com/office/drawing/2016/5/12/chartex" xmlns:cx7="http://schemas.microsoft.com/office/drawing/2016/5/13/chartex" xmlns:cx8="http://schemas.microsoft.com/office/drawing/2016/5/14/chartex" xmlns:mc="http://schemas.openxmlformats.org/markup-compatibility/2006" xmlns:aink="http://schemas.microsoft.com/office/drawing/2016/ink" xmlns:am3d="http://schemas.microsoft.com/office/drawing/2017/model3d" xmlns:o="urn:schemas-microsoft-com:office:office" xmlns:r="http://schemas.openxmlformats.org/officeDocument/2006/relationships" xmlns:m="http://schemas.openxmlformats.org/officeDocument/2006/math" xmlns:v="urn:schemas-microsoft-com:vml" xmlns:wp14="http://schemas.microsoft.com/office/word/2010/wordprocessingDrawing" xmlns:wp="http://schemas.openxmlformats.org/drawingml/2006/wordprocessingDrawing" xmlns:w10="urn:schemas-microsoft-com:office:word" xmlns:w="http://schemas.openxmlformats.org/wordprocessingml/2006/main" xmlns:w14="http://schemas.microsoft.com/office/word/2010/wordml" xmlns:w15="http://schemas.microsoft.com/office/word/2012/wordml" xmlns:w16cex="http://schemas.microsoft.com/office/word/2018/wordml/cex" xmlns:w16cid="http://schemas.microsoft.com/office/word/2016/wordml/cid" xmlns:w16="http://schemas.microsoft.com/office/word/2018/wordml" xmlns:w16se="http://schemas.microsoft.com/office/word/2015/wordml/symex" xmlns:wpg="http://schemas.microsoft.com/office/word/2010/wordprocessingGroup" xmlns:wpi="http://schemas.microsoft.com/office/word/2010/wordprocessingInk" xmlns:wne="http://schemas.microsoft.com/office/word/2006/wordml" xmlns:wps="http://schemas.microsoft.com/office/word/2010/wordprocessingShape" mc:Ignorable="w14 w15 w16se w16cid w16 w16cex wp14">
   <w:abstractNum w:abstractNumId="0" w15:restartNumberingAfterBreak="0">
     <w:nsid w:val="0FEE578A"/>
     <w:multiLevelType w:val="hybridMultilevel"/>
@@ -2859,7 +3118,7 @@
 </file>
 
 <file path=word/styles.xml><?xml version="1.0" encoding="utf-8"?>
-<w:styles xmlns:mc="http://schemas.openxmlformats.org/markup-compatibility/2006" xmlns:r="http://schemas.openxmlformats.org/officeDocument/2006/relationships" xmlns:w="http://schemas.openxmlformats.org/wordprocessingml/2006/main" xmlns:w14="http://schemas.microsoft.com/office/word/2010/wordml" xmlns:w15="http://schemas.microsoft.com/office/word/2012/wordml" xmlns:w16cid="http://schemas.microsoft.com/office/word/2016/wordml/cid" xmlns:w16se="http://schemas.microsoft.com/office/word/2015/wordml/symex" mc:Ignorable="w14 w15 w16se w16cid">
+<w:styles xmlns:mc="http://schemas.openxmlformats.org/markup-compatibility/2006" xmlns:r="http://schemas.openxmlformats.org/officeDocument/2006/relationships" xmlns:w="http://schemas.openxmlformats.org/wordprocessingml/2006/main" xmlns:w14="http://schemas.microsoft.com/office/word/2010/wordml" xmlns:w15="http://schemas.microsoft.com/office/word/2012/wordml" xmlns:w16cex="http://schemas.microsoft.com/office/word/2018/wordml/cex" xmlns:w16cid="http://schemas.microsoft.com/office/word/2016/wordml/cid" xmlns:w16="http://schemas.microsoft.com/office/word/2018/wordml" xmlns:w16se="http://schemas.microsoft.com/office/word/2015/wordml/symex" mc:Ignorable="w14 w15 w16se w16cid w16 w16cex">
   <w:docDefaults>
     <w:rPrDefault>
       <w:rPr>

</xml_diff>